<commit_message>
Update Labjournal Fourier Analysis.docx
</commit_message>
<xml_diff>
--- a/Labjournal Fourier Analysis.docx
+++ b/Labjournal Fourier Analysis.docx
@@ -685,17 +685,61 @@
     </w:p>
     <w:p>
       <w:pPr>
-        <w:rPr>
-          <w:color w:val="666666"/>
-          <w:sz w:val="30"/>
-          <w:szCs w:val="30"/>
-        </w:rPr>
-      </w:pPr>
-      <w:r>
-        <w:rPr>
-          <w:rtl w:val="0"/>
-        </w:rPr>
-        <w:t xml:space="preserve">Mostly just worked on the presentation, but I did change the code a bit to create graphs for the presentation. Also made a way to analyze phase differences with a single for loop.</w:t>
+        <w:rPr/>
+      </w:pPr>
+      <w:r>
+        <w:rPr>
+          <w:rtl w:val="0"/>
+        </w:rPr>
+        <w:t xml:space="preserve">Mostly just worked on the presentation, but I did change the code a bit to create graphs for the presentation. Also made a way to analyze phase differences with a single for loop. </w:t>
+      </w:r>
+    </w:p>
+    <w:p>
+      <w:pPr>
+        <w:rPr/>
+      </w:pPr>
+      <w:r>
+        <w:rPr>
+          <w:rtl w:val="0"/>
+        </w:rPr>
+        <w:t xml:space="preserve">I also made a flow chart but it really wasn’t making anything clearer as the python code was really 2 different python codes because of the if statement, so we decided to leave it out.</w:t>
+        <w:br w:type="textWrapping"/>
+        <w:br w:type="textWrapping"/>
+      </w:r>
+      <w:r>
+        <w:rPr/>
+        <w:drawing>
+          <wp:inline distB="114300" distT="114300" distL="114300" distR="114300">
+            <wp:extent cx="2147888" cy="2780949"/>
+            <wp:effectExtent b="0" l="0" r="0" t="0"/>
+            <wp:docPr id="1" name="image1.png"/>
+            <a:graphic>
+              <a:graphicData uri="http://schemas.openxmlformats.org/drawingml/2006/picture">
+                <pic:pic>
+                  <pic:nvPicPr>
+                    <pic:cNvPr id="0" name="image1.png"/>
+                    <pic:cNvPicPr preferRelativeResize="0"/>
+                  </pic:nvPicPr>
+                  <pic:blipFill>
+                    <a:blip r:embed="rId9"/>
+                    <a:srcRect b="0" l="0" r="0" t="0"/>
+                    <a:stretch>
+                      <a:fillRect/>
+                    </a:stretch>
+                  </pic:blipFill>
+                  <pic:spPr>
+                    <a:xfrm>
+                      <a:off x="0" y="0"/>
+                      <a:ext cx="2147888" cy="2780949"/>
+                    </a:xfrm>
+                    <a:prstGeom prst="rect"/>
+                    <a:ln/>
+                  </pic:spPr>
+                </pic:pic>
+              </a:graphicData>
+            </a:graphic>
+          </wp:inline>
+        </w:drawing>
       </w:r>
       <w:r>
         <w:rPr>
@@ -745,7 +789,7 @@
         <w:rPr>
           <w:rtl w:val="0"/>
         </w:rPr>
-        <w:t xml:space="preserve">Got feedback from Gerhard on my presentation, he found it not professional enough and it had some mistakes. I also had some slides he wanted merged or removed.  I’m going to improve the presentation before  tomorrow. </w:t>
+        <w:t xml:space="preserve">Got feedback from Gerhard on my presentation, he found it not professional enough and it had some mistakes. I also had some slides he wanted merged or removed.  I’m going to improve my presentation before  tomorrow. </w:t>
       </w:r>
     </w:p>
     <w:p>
@@ -917,7 +961,7 @@
         <w:rPr>
           <w:rtl w:val="0"/>
         </w:rPr>
-        <w:t xml:space="preserve">I spent the entire day trying to find out what I did wrong with the Quinn’s 2 method, all the input data and original function seemed to be correct. I also compared it with multiple methods i found online and it all matched. I also tried to implement Quinn’s 1st method, but that one was way more off. I  couldn’t find the  mistake, so I decided to focus on separating the simulation of data  from the result by comparing part of the code, to make it more broad.</w:t>
+        <w:t xml:space="preserve">I spent the entire day trying to find out what I did wrong with the Quinn’s 2 method, all the input data and original function seemed to be correct. I also compared it with multiple methods I found online and it all matched. I also tried to implement Quinn’s 1st method, but that one was way more off. I  couldn’t find the  mistake, so I decided to focus on separating the simulation of data  from the result by comparing part of the code, to make it more broad.</w:t>
         <w:br w:type="textWrapping"/>
         <w:br w:type="textWrapping"/>
         <w:t xml:space="preserve"> </w:t>
@@ -1329,6 +1373,16 @@
           <w:rtl w:val="0"/>
         </w:rPr>
         <w:t xml:space="preserve">.He found 2 different methods. He sent a snippet of Macleod to me, but did tell me to wrap up and focus on the current 4 methods and start writing a start to the final report. I immediately started writing an abstract and introduction that night.</w:t>
+      </w:r>
+    </w:p>
+    <w:p>
+      <w:pPr>
+        <w:rPr/>
+      </w:pPr>
+      <w:r>
+        <w:rPr>
+          <w:rtl w:val="0"/>
+        </w:rPr>
       </w:r>
     </w:p>
     <w:p>

</xml_diff>